<commit_message>
[AVL-34] Updated assignment documents
</commit_message>
<xml_diff>
--- a/UTD-RTOS/Assignment-1.docx
+++ b/UTD-RTOS/Assignment-1.docx
@@ -522,8 +522,18 @@
           <w:sz w:val="24"/>
           <w:szCs w:val="24"/>
         </w:rPr>
-        <w:t>A 5 pixel by 5 pixel</w:t>
-      </w:r>
+        <w:t xml:space="preserve">A 5 pixel by </w:t>
+      </w:r>
+      <w:proofErr w:type="gramStart"/>
+      <w:r>
+        <w:rPr>
+          <w:rFonts w:cstheme="minorHAnsi"/>
+          <w:sz w:val="24"/>
+          <w:szCs w:val="24"/>
+        </w:rPr>
+        <w:t>5 pixel</w:t>
+      </w:r>
+      <w:proofErr w:type="gramEnd"/>
       <w:r>
         <w:rPr>
           <w:rFonts w:cstheme="minorHAnsi"/>
@@ -852,7 +862,25 @@
           <w:sz w:val="24"/>
           <w:szCs w:val="24"/>
         </w:rPr>
-        <w:t xml:space="preserve"> The AVL is implemented in the Unity physics engine, and is populated with various obstacles for your Ego car to avoid. </w:t>
+        <w:t xml:space="preserve"> The AVL is implemented in the Unity physics </w:t>
+      </w:r>
+      <w:proofErr w:type="gramStart"/>
+      <w:r>
+        <w:rPr>
+          <w:rFonts w:cstheme="minorHAnsi"/>
+          <w:sz w:val="24"/>
+          <w:szCs w:val="24"/>
+        </w:rPr>
+        <w:t>engine, and</w:t>
+      </w:r>
+      <w:proofErr w:type="gramEnd"/>
+      <w:r>
+        <w:rPr>
+          <w:rFonts w:cstheme="minorHAnsi"/>
+          <w:sz w:val="24"/>
+          <w:szCs w:val="24"/>
+        </w:rPr>
+        <w:t xml:space="preserve"> is populated with various obstacles for your Ego car to avoid. </w:t>
       </w:r>
       <w:r>
         <w:rPr>
@@ -1133,13 +1161,23 @@
           <w:szCs w:val="24"/>
         </w:rPr>
       </w:pPr>
-      <w:r>
-        <w:rPr>
-          <w:rFonts w:cstheme="minorHAnsi"/>
-          <w:sz w:val="24"/>
-          <w:szCs w:val="24"/>
-        </w:rPr>
-        <w:t xml:space="preserve">All of the information you need to complete </w:t>
+      <w:proofErr w:type="gramStart"/>
+      <w:r>
+        <w:rPr>
+          <w:rFonts w:cstheme="minorHAnsi"/>
+          <w:sz w:val="24"/>
+          <w:szCs w:val="24"/>
+        </w:rPr>
+        <w:t>All of</w:t>
+      </w:r>
+      <w:proofErr w:type="gramEnd"/>
+      <w:r>
+        <w:rPr>
+          <w:rFonts w:cstheme="minorHAnsi"/>
+          <w:sz w:val="24"/>
+          <w:szCs w:val="24"/>
+        </w:rPr>
+        <w:t xml:space="preserve"> the information you need to complete </w:t>
       </w:r>
       <w:r>
         <w:rPr>
@@ -1370,7 +1408,25 @@
           <w:sz w:val="24"/>
           <w:szCs w:val="24"/>
         </w:rPr>
-        <w:t>. You will then remove the previous control task from the RTOS scheduler, and add your custom task into the scheduler (do not delete the previous task C# file!)</w:t>
+        <w:t xml:space="preserve">. You will then remove the previous control task from the RTOS </w:t>
+      </w:r>
+      <w:proofErr w:type="gramStart"/>
+      <w:r>
+        <w:rPr>
+          <w:rFonts w:cstheme="minorHAnsi"/>
+          <w:sz w:val="24"/>
+          <w:szCs w:val="24"/>
+        </w:rPr>
+        <w:t>scheduler, and</w:t>
+      </w:r>
+      <w:proofErr w:type="gramEnd"/>
+      <w:r>
+        <w:rPr>
+          <w:rFonts w:cstheme="minorHAnsi"/>
+          <w:sz w:val="24"/>
+          <w:szCs w:val="24"/>
+        </w:rPr>
+        <w:t xml:space="preserve"> add your custom task into the scheduler (do not delete the previous task C# file!)</w:t>
       </w:r>
     </w:p>
     <w:p>
@@ -1564,7 +1620,25 @@
           <w:sz w:val="24"/>
           <w:szCs w:val="24"/>
         </w:rPr>
-        <w:t xml:space="preserve"> Thus you will need to use at least some sensor data to complete the task.</w:t>
+        <w:t xml:space="preserve"> </w:t>
+      </w:r>
+      <w:proofErr w:type="gramStart"/>
+      <w:r>
+        <w:rPr>
+          <w:rFonts w:cstheme="minorHAnsi"/>
+          <w:sz w:val="24"/>
+          <w:szCs w:val="24"/>
+        </w:rPr>
+        <w:t>Thus</w:t>
+      </w:r>
+      <w:proofErr w:type="gramEnd"/>
+      <w:r>
+        <w:rPr>
+          <w:rFonts w:cstheme="minorHAnsi"/>
+          <w:sz w:val="24"/>
+          <w:szCs w:val="24"/>
+        </w:rPr>
+        <w:t xml:space="preserve"> you will need to use at least some sensor data to complete the task.</w:t>
       </w:r>
     </w:p>
     <w:p>
@@ -2134,7 +2208,25 @@
           <w:sz w:val="24"/>
           <w:szCs w:val="24"/>
         </w:rPr>
-        <w:t>Describe the graph. Point out which tasks are being executed, and explain at what point in the simulation the task is occurring at.</w:t>
+        <w:t xml:space="preserve">Describe the graph. Point out which tasks are being </w:t>
+      </w:r>
+      <w:proofErr w:type="gramStart"/>
+      <w:r>
+        <w:rPr>
+          <w:rFonts w:cstheme="minorHAnsi"/>
+          <w:sz w:val="24"/>
+          <w:szCs w:val="24"/>
+        </w:rPr>
+        <w:t>executed, and</w:t>
+      </w:r>
+      <w:proofErr w:type="gramEnd"/>
+      <w:r>
+        <w:rPr>
+          <w:rFonts w:cstheme="minorHAnsi"/>
+          <w:sz w:val="24"/>
+          <w:szCs w:val="24"/>
+        </w:rPr>
+        <w:t xml:space="preserve"> explain at what point in the simulation the task is occurring at.</w:t>
       </w:r>
     </w:p>
     <w:p>

</xml_diff>